<commit_message>
GE number dependent bad pixel correction
GE0 is not yet implemented.
</commit_message>
<xml_diff>
--- a/image-processing/Instructions.docx
+++ b/image-processing/Instructions.docx
@@ -5,79 +5,95 @@
     <w:p>
       <w:pPr>
         <w:rPr>
+          <w:b/>
           <w:lang w:val="es-AR"/>
         </w:rPr>
       </w:pPr>
-      <w:proofErr w:type="spellStart"/>
-      <w:r>
+      <w:r>
+        <w:rPr>
+          <w:b/>
+          <w:lang w:val="es-AR"/>
+        </w:rPr>
+        <w:t xml:space="preserve">Running python batch correction routine </w:t>
+      </w:r>
+    </w:p>
+    <w:p>
+      <w:pPr>
         <w:rPr>
           <w:lang w:val="es-AR"/>
         </w:rPr>
-        <w:t>Running</w:t>
-      </w:r>
-      <w:proofErr w:type="spellEnd"/>
+      </w:pPr>
       <w:r>
         <w:rPr>
           <w:lang w:val="es-AR"/>
         </w:rPr>
-        <w:t xml:space="preserve"> </w:t>
-      </w:r>
-      <w:proofErr w:type="spellStart"/>
+        <w:t>This</w:t>
+      </w:r>
       <w:r>
         <w:rPr>
           <w:lang w:val="es-AR"/>
         </w:rPr>
-        <w:t>python</w:t>
-      </w:r>
-      <w:proofErr w:type="spellEnd"/>
+        <w:t xml:space="preserve"> instruction assumes that the python paths are setup correctly in the operating system. </w:t>
+      </w:r>
+    </w:p>
+    <w:p>
       <w:r>
         <w:rPr>
           <w:lang w:val="es-AR"/>
         </w:rPr>
-        <w:t xml:space="preserve"> </w:t>
+        <w:t xml:space="preserve">The batch correction routine needs the following packages: </w:t>
       </w:r>
       <w:proofErr w:type="spellStart"/>
       <w:r>
+        <w:t>n</w:t>
+      </w:r>
+      <w:r>
+        <w:t>umpy</w:t>
+      </w:r>
+      <w:proofErr w:type="spellEnd"/>
+      <w:r>
+        <w:t xml:space="preserve">, </w:t>
+      </w:r>
+      <w:proofErr w:type="spellStart"/>
+      <w:r>
+        <w:t>os</w:t>
+      </w:r>
+      <w:proofErr w:type="spellEnd"/>
+      <w:r>
+        <w:t xml:space="preserve">, </w:t>
+      </w:r>
+      <w:r>
+        <w:t>re</w:t>
+      </w:r>
+      <w:r>
+        <w:t>,</w:t>
+      </w:r>
+      <w:r>
+        <w:t xml:space="preserve"> glob</w:t>
+      </w:r>
+      <w:r>
+        <w:t xml:space="preserve">, </w:t>
+      </w:r>
+      <w:r>
+        <w:t>sys</w:t>
+      </w:r>
+      <w:r>
+        <w:t xml:space="preserve">, </w:t>
+      </w:r>
+      <w:proofErr w:type="spellStart"/>
+      <w:r>
+        <w:t>argparse</w:t>
+      </w:r>
+      <w:bookmarkStart w:id="0" w:name="_GoBack"/>
+      <w:bookmarkEnd w:id="0"/>
+      <w:proofErr w:type="spellEnd"/>
+    </w:p>
+    <w:p>
+      <w:pPr>
         <w:rPr>
           <w:lang w:val="es-AR"/>
         </w:rPr>
-        <w:t>batch</w:t>
-      </w:r>
-      <w:proofErr w:type="spellEnd"/>
-      <w:r>
-        <w:rPr>
-          <w:lang w:val="es-AR"/>
-        </w:rPr>
-        <w:t xml:space="preserve"> </w:t>
-      </w:r>
-      <w:proofErr w:type="spellStart"/>
-      <w:r>
-        <w:rPr>
-          <w:lang w:val="es-AR"/>
-        </w:rPr>
-        <w:t>correction</w:t>
-      </w:r>
-      <w:proofErr w:type="spellEnd"/>
-      <w:r>
-        <w:rPr>
-          <w:lang w:val="es-AR"/>
-        </w:rPr>
-        <w:t xml:space="preserve"> </w:t>
-      </w:r>
-      <w:proofErr w:type="spellStart"/>
-      <w:r>
-        <w:rPr>
-          <w:lang w:val="es-AR"/>
-        </w:rPr>
-        <w:t>routine</w:t>
-      </w:r>
-      <w:proofErr w:type="spellEnd"/>
-      <w:r>
-        <w:rPr>
-          <w:lang w:val="es-AR"/>
-        </w:rPr>
-        <w:t xml:space="preserve"> </w:t>
-      </w:r>
+      </w:pPr>
     </w:p>
     <w:p>
       <w:pPr>
@@ -89,6 +105,7 @@
       <w:r>
         <w:rPr>
           <w:noProof/>
+          <w:lang w:eastAsia="ko-KR"/>
         </w:rPr>
         <w:drawing>
           <wp:inline distT="0" distB="0" distL="0" distR="0" wp14:anchorId="5CFC9323" wp14:editId="4CF22485">
@@ -136,6 +153,7 @@
       <w:r>
         <w:rPr>
           <w:noProof/>
+          <w:lang w:eastAsia="ko-KR"/>
         </w:rPr>
         <w:drawing>
           <wp:inline distT="0" distB="0" distL="0" distR="0" wp14:anchorId="6A209A61" wp14:editId="7FCF75D1">
@@ -176,6 +194,7 @@
     </w:p>
     <w:p>
       <w:r>
+        <w:lastRenderedPageBreak/>
         <w:t>Move to the directory where the data of interest are located (cd directory name)</w:t>
       </w:r>
     </w:p>
@@ -196,7 +215,6 @@
     </w:p>
     <w:p>
       <w:r>
-        <w:lastRenderedPageBreak/>
         <w:t>Choose which dark file you want to use.</w:t>
       </w:r>
     </w:p>
@@ -214,6 +232,7 @@
       <w:r>
         <w:rPr>
           <w:noProof/>
+          <w:lang w:eastAsia="ko-KR"/>
         </w:rPr>
         <w:drawing>
           <wp:inline distT="0" distB="0" distL="0" distR="0" wp14:anchorId="31D38E50" wp14:editId="28031240">
@@ -272,13 +291,7 @@
       </w:r>
       <w:proofErr w:type="gramEnd"/>
       <w:r>
-        <w:t xml:space="preserve"> BatchCorrec</w:t>
-      </w:r>
-      <w:r>
-        <w:t xml:space="preserve">tion.py </w:t>
-      </w:r>
-      <w:r>
-        <w:t>–</w:t>
+        <w:t xml:space="preserve"> BatchCorrection.py –</w:t>
       </w:r>
       <w:proofErr w:type="spellStart"/>
       <w:r>
@@ -287,10 +300,10 @@
       <w:proofErr w:type="spellEnd"/>
     </w:p>
     <w:p>
-      <w:bookmarkStart w:id="0" w:name="_GoBack"/>
       <w:r>
         <w:rPr>
           <w:noProof/>
+          <w:lang w:eastAsia="ko-KR"/>
         </w:rPr>
         <w:lastRenderedPageBreak/>
         <w:drawing>
@@ -329,7 +342,6 @@
           </wp:inline>
         </w:drawing>
       </w:r>
-      <w:bookmarkEnd w:id="0"/>
     </w:p>
     <w:p>
       <w:r>
@@ -341,7 +353,7 @@
     </w:p>
     <w:p>
       <w:pPr>
-        <w:pStyle w:val="Prrafodelista"/>
+        <w:pStyle w:val="ListParagraph"/>
         <w:numPr>
           <w:ilvl w:val="0"/>
           <w:numId w:val="1"/>
@@ -353,7 +365,7 @@
     </w:p>
     <w:p>
       <w:pPr>
-        <w:pStyle w:val="Prrafodelista"/>
+        <w:pStyle w:val="ListParagraph"/>
         <w:numPr>
           <w:ilvl w:val="0"/>
           <w:numId w:val="1"/>
@@ -367,6 +379,7 @@
       <w:r>
         <w:rPr>
           <w:noProof/>
+          <w:lang w:eastAsia="ko-KR"/>
         </w:rPr>
         <w:lastRenderedPageBreak/>
         <w:drawing>
@@ -673,13 +686,13 @@
     <w:name w:val="Normal"/>
     <w:qFormat/>
   </w:style>
-  <w:style w:type="character" w:default="1" w:styleId="Fuentedeprrafopredeter">
+  <w:style w:type="character" w:default="1" w:styleId="DefaultParagraphFont">
     <w:name w:val="Default Paragraph Font"/>
     <w:uiPriority w:val="1"/>
     <w:semiHidden/>
     <w:unhideWhenUsed/>
   </w:style>
-  <w:style w:type="table" w:default="1" w:styleId="Tablanormal">
+  <w:style w:type="table" w:default="1" w:styleId="TableNormal">
     <w:name w:val="Normal Table"/>
     <w:uiPriority w:val="99"/>
     <w:semiHidden/>
@@ -694,16 +707,16 @@
       </w:tblCellMar>
     </w:tblPr>
   </w:style>
-  <w:style w:type="numbering" w:default="1" w:styleId="Sinlista">
+  <w:style w:type="numbering" w:default="1" w:styleId="NoList">
     <w:name w:val="No List"/>
     <w:uiPriority w:val="99"/>
     <w:semiHidden/>
     <w:unhideWhenUsed/>
   </w:style>
-  <w:style w:type="paragraph" w:styleId="Textodeglobo">
+  <w:style w:type="paragraph" w:styleId="BalloonText">
     <w:name w:val="Balloon Text"/>
     <w:basedOn w:val="Normal"/>
-    <w:link w:val="TextodegloboCar"/>
+    <w:link w:val="BalloonTextChar"/>
     <w:uiPriority w:val="99"/>
     <w:semiHidden/>
     <w:unhideWhenUsed/>
@@ -717,10 +730,10 @@
       <w:szCs w:val="16"/>
     </w:rPr>
   </w:style>
-  <w:style w:type="character" w:customStyle="1" w:styleId="TextodegloboCar">
-    <w:name w:val="Texto de globo Car"/>
-    <w:basedOn w:val="Fuentedeprrafopredeter"/>
-    <w:link w:val="Textodeglobo"/>
+  <w:style w:type="character" w:customStyle="1" w:styleId="BalloonTextChar">
+    <w:name w:val="Balloon Text Char"/>
+    <w:basedOn w:val="DefaultParagraphFont"/>
+    <w:link w:val="BalloonText"/>
     <w:uiPriority w:val="99"/>
     <w:semiHidden/>
     <w:rsid w:val="00674784"/>
@@ -730,7 +743,7 @@
       <w:szCs w:val="16"/>
     </w:rPr>
   </w:style>
-  <w:style w:type="paragraph" w:styleId="Prrafodelista">
+  <w:style w:type="paragraph" w:styleId="ListParagraph">
     <w:name w:val="List Paragraph"/>
     <w:basedOn w:val="Normal"/>
     <w:uiPriority w:val="34"/>
@@ -740,6 +753,22 @@
       <w:ind w:left="720"/>
       <w:contextualSpacing/>
     </w:pPr>
+  </w:style>
+  <w:style w:type="paragraph" w:styleId="NormalWeb">
+    <w:name w:val="Normal (Web)"/>
+    <w:basedOn w:val="Normal"/>
+    <w:uiPriority w:val="99"/>
+    <w:unhideWhenUsed/>
+    <w:rsid w:val="00F447A3"/>
+    <w:pPr>
+      <w:spacing w:before="100" w:beforeAutospacing="1" w:after="100" w:afterAutospacing="1" w:line="240" w:lineRule="auto"/>
+    </w:pPr>
+    <w:rPr>
+      <w:rFonts w:ascii="Times New Roman" w:eastAsia="Times New Roman" w:hAnsi="Times New Roman" w:cs="Times New Roman"/>
+      <w:sz w:val="24"/>
+      <w:szCs w:val="24"/>
+      <w:lang w:eastAsia="ko-KR"/>
+    </w:rPr>
   </w:style>
 </w:styles>
 </file>
@@ -904,13 +933,13 @@
     <w:name w:val="Normal"/>
     <w:qFormat/>
   </w:style>
-  <w:style w:type="character" w:default="1" w:styleId="Fuentedeprrafopredeter">
+  <w:style w:type="character" w:default="1" w:styleId="DefaultParagraphFont">
     <w:name w:val="Default Paragraph Font"/>
     <w:uiPriority w:val="1"/>
     <w:semiHidden/>
     <w:unhideWhenUsed/>
   </w:style>
-  <w:style w:type="table" w:default="1" w:styleId="Tablanormal">
+  <w:style w:type="table" w:default="1" w:styleId="TableNormal">
     <w:name w:val="Normal Table"/>
     <w:uiPriority w:val="99"/>
     <w:semiHidden/>
@@ -925,16 +954,16 @@
       </w:tblCellMar>
     </w:tblPr>
   </w:style>
-  <w:style w:type="numbering" w:default="1" w:styleId="Sinlista">
+  <w:style w:type="numbering" w:default="1" w:styleId="NoList">
     <w:name w:val="No List"/>
     <w:uiPriority w:val="99"/>
     <w:semiHidden/>
     <w:unhideWhenUsed/>
   </w:style>
-  <w:style w:type="paragraph" w:styleId="Textodeglobo">
+  <w:style w:type="paragraph" w:styleId="BalloonText">
     <w:name w:val="Balloon Text"/>
     <w:basedOn w:val="Normal"/>
-    <w:link w:val="TextodegloboCar"/>
+    <w:link w:val="BalloonTextChar"/>
     <w:uiPriority w:val="99"/>
     <w:semiHidden/>
     <w:unhideWhenUsed/>
@@ -948,10 +977,10 @@
       <w:szCs w:val="16"/>
     </w:rPr>
   </w:style>
-  <w:style w:type="character" w:customStyle="1" w:styleId="TextodegloboCar">
-    <w:name w:val="Texto de globo Car"/>
-    <w:basedOn w:val="Fuentedeprrafopredeter"/>
-    <w:link w:val="Textodeglobo"/>
+  <w:style w:type="character" w:customStyle="1" w:styleId="BalloonTextChar">
+    <w:name w:val="Balloon Text Char"/>
+    <w:basedOn w:val="DefaultParagraphFont"/>
+    <w:link w:val="BalloonText"/>
     <w:uiPriority w:val="99"/>
     <w:semiHidden/>
     <w:rsid w:val="00674784"/>
@@ -961,7 +990,7 @@
       <w:szCs w:val="16"/>
     </w:rPr>
   </w:style>
-  <w:style w:type="paragraph" w:styleId="Prrafodelista">
+  <w:style w:type="paragraph" w:styleId="ListParagraph">
     <w:name w:val="List Paragraph"/>
     <w:basedOn w:val="Normal"/>
     <w:uiPriority w:val="34"/>
@@ -971,6 +1000,22 @@
       <w:ind w:left="720"/>
       <w:contextualSpacing/>
     </w:pPr>
+  </w:style>
+  <w:style w:type="paragraph" w:styleId="NormalWeb">
+    <w:name w:val="Normal (Web)"/>
+    <w:basedOn w:val="Normal"/>
+    <w:uiPriority w:val="99"/>
+    <w:unhideWhenUsed/>
+    <w:rsid w:val="00F447A3"/>
+    <w:pPr>
+      <w:spacing w:before="100" w:beforeAutospacing="1" w:after="100" w:afterAutospacing="1" w:line="240" w:lineRule="auto"/>
+    </w:pPr>
+    <w:rPr>
+      <w:rFonts w:ascii="Times New Roman" w:eastAsia="Times New Roman" w:hAnsi="Times New Roman" w:cs="Times New Roman"/>
+      <w:sz w:val="24"/>
+      <w:szCs w:val="24"/>
+      <w:lang w:eastAsia="ko-KR"/>
+    </w:rPr>
   </w:style>
 </w:styles>
 </file>

</xml_diff>

<commit_message>
path independent bad pixel files
</commit_message>
<xml_diff>
--- a/image-processing/Instructions.docx
+++ b/image-processing/Instructions.docx
@@ -115,27 +115,9 @@
         </w:rPr>
         <w:t xml:space="preserve">he batch correction routine needs the following packages: </w:t>
       </w:r>
-      <w:proofErr w:type="spellStart"/>
-      <w:r>
-        <w:t>numpy</w:t>
-      </w:r>
-      <w:proofErr w:type="spellEnd"/>
-      <w:r>
-        <w:t xml:space="preserve">, </w:t>
-      </w:r>
-      <w:proofErr w:type="spellStart"/>
-      <w:r>
-        <w:t>os</w:t>
-      </w:r>
-      <w:proofErr w:type="spellEnd"/>
-      <w:r>
-        <w:t xml:space="preserve">, re, glob, sys, </w:t>
-      </w:r>
-      <w:proofErr w:type="spellStart"/>
-      <w:r>
-        <w:t>argparse</w:t>
-      </w:r>
-      <w:proofErr w:type="spellEnd"/>
+      <w:r>
+        <w:t>numpy, os, re, glob, sys, argparse</w:t>
+      </w:r>
     </w:p>
     <w:p>
       <w:pPr>
@@ -206,16 +188,7 @@
           <w:noProof/>
           <w:lang w:eastAsia="ko-KR"/>
         </w:rPr>
-        <w:t>python  BatchCorrection.py --lo [lowest number in the image series of interest] --hi [highest number in the image series of interest] --all --ndel --drk [file name root for dark file] --inpath [path where the image series of interest is located] --outpath [path to which the corrected files are outputted] --genum [GE identifier nu</w:t>
-      </w:r>
-      <w:bookmarkStart w:id="0" w:name="_GoBack"/>
-      <w:bookmarkEnd w:id="0"/>
-      <w:r>
-        <w:rPr>
-          <w:noProof/>
-          <w:lang w:eastAsia="ko-KR"/>
-        </w:rPr>
-        <w:t>mber]</w:t>
+        <w:t>python  BatchCorrection.py --lo [lowest number in the image series of interest] --hi [highest number in the image series of interest] --all --ndel --drk [file name root for dark file] --inpath [path where the image series of interest is located] --outpath [path to which the corrected files are outputted] --genum [GE identifier number]</w:t>
       </w:r>
     </w:p>
     <w:p>
@@ -362,7 +335,7 @@
       <w:pPr>
         <w:pStyle w:val="ListParagraph"/>
         <w:numPr>
-          <w:ilvl w:val="1"/>
+          <w:ilvl w:val="0"/>
           <w:numId w:val="5"/>
         </w:numPr>
         <w:rPr>
@@ -375,25 +348,80 @@
           <w:noProof/>
           <w:lang w:eastAsia="ko-KR"/>
         </w:rPr>
-        <w:t>The bad pixel files are set as an absolute file path at the moment. This can be changed in the “BatchCorrection.py” file by going</w:t>
-      </w:r>
-      <w:r>
-        <w:t xml:space="preserve"> to line 68 in the file and chang</w:t>
-      </w:r>
-      <w:r>
-        <w:t>ing</w:t>
-      </w:r>
-      <w:r>
-        <w:t xml:space="preserve"> the path name </w:t>
-      </w:r>
-      <w:r>
-        <w:t xml:space="preserve">to </w:t>
-      </w:r>
-      <w:r>
-        <w:t>where the bad pixel file is located.</w:t>
-      </w:r>
-    </w:p>
-    <w:p/>
+        <w:t>“--</w:t>
+      </w:r>
+      <w:r>
+        <w:t>badpixelpath</w:t>
+      </w:r>
+      <w:r>
+        <w:rPr>
+          <w:noProof/>
+          <w:lang w:eastAsia="ko-KR"/>
+        </w:rPr>
+        <w:t xml:space="preserve">” option designates </w:t>
+      </w:r>
+      <w:r>
+        <w:rPr>
+          <w:noProof/>
+          <w:lang w:eastAsia="ko-KR"/>
+        </w:rPr>
+        <w:t xml:space="preserve">folder where the bad pixel files are located. </w:t>
+      </w:r>
+      <w:r>
+        <w:rPr>
+          <w:noProof/>
+          <w:lang w:eastAsia="ko-KR"/>
+        </w:rPr>
+        <w:t>It is assumed that the badpixel data file for a particular GE (typically named in “</w:t>
+      </w:r>
+      <w:r>
+        <w:t>EF</w:t>
+      </w:r>
+      <w:r>
+        <w:t>#####</w:t>
+      </w:r>
+      <w:r>
+        <w:t>-</w:t>
+      </w:r>
+      <w:r>
+        <w:t xml:space="preserve">#Full_BadPixel.img” format where # is a number) </w:t>
+      </w:r>
+      <w:r>
+        <w:t xml:space="preserve">is </w:t>
+      </w:r>
+      <w:r>
+        <w:t xml:space="preserve">located in </w:t>
+      </w:r>
+      <w:r>
+        <w:t xml:space="preserve">the folder designated as </w:t>
+      </w:r>
+      <w:r>
+        <w:t>“[provided bad pixel path]\</w:t>
+      </w:r>
+      <w:r>
+        <w:t xml:space="preserve"> </w:t>
+      </w:r>
+      <w:r>
+        <w:t>bad-pixel-data\GE\EF</w:t>
+      </w:r>
+      <w:r>
+        <w:t>#####</w:t>
+      </w:r>
+      <w:r>
+        <w:t>-</w:t>
+      </w:r>
+      <w:r>
+        <w:t>#</w:t>
+      </w:r>
+      <w:r>
+        <w:t>\Full</w:t>
+      </w:r>
+      <w:r>
+        <w:t>”.</w:t>
+      </w:r>
+      <w:bookmarkStart w:id="0" w:name="_GoBack"/>
+      <w:bookmarkEnd w:id="0"/>
+    </w:p>
     <w:sectPr>
       <w:headerReference w:type="default" r:id="rId9"/>
       <w:footerReference w:type="default" r:id="rId10"/>
@@ -462,13 +490,7 @@
       <w:rPr>
         <w:sz w:val="16"/>
       </w:rPr>
-      <w:t xml:space="preserve"> Advanced Photon Source </w:t>
-    </w:r>
-    <w:r>
-      <w:rPr>
-        <w:sz w:val="16"/>
-      </w:rPr>
-      <w:t>1-ID</w:t>
+      <w:t xml:space="preserve"> Advanced Photon Source 1-ID</w:t>
     </w:r>
   </w:p>
   <w:p>
@@ -1948,7 +1970,7 @@
 </file>
 
 <file path=customXml/itemProps1.xml><?xml version="1.0" encoding="utf-8"?>
-<ds:datastoreItem xmlns:ds="http://schemas.openxmlformats.org/officeDocument/2006/customXml" ds:itemID="{1825457B-CBA5-4CF8-9CC9-C7711B4017A4}">
+<ds:datastoreItem xmlns:ds="http://schemas.openxmlformats.org/officeDocument/2006/customXml" ds:itemID="{C9FCFE2D-B086-4801-9FD0-1F770CD9D953}">
   <ds:schemaRefs>
     <ds:schemaRef ds:uri="http://schemas.openxmlformats.org/officeDocument/2006/bibliography"/>
   </ds:schemaRefs>

</xml_diff>